<commit_message>
Add test script and data.
</commit_message>
<xml_diff>
--- a/test/data/normal.docx
+++ b/test/data/normal.docx
@@ -105,7 +105,7 @@
         <w:pStyle w:val="FirstLineIndent"/>
       </w:pPr>
       <w:r>
-        <w:t>The wide viewscreen above the console turned red, and the word 'SaLE' appeared in vibrating yellow text. /* this is the author's first note */The letters grew legs and marched off the screen, bringing a wire basket on wheels into view.</w:t>
+        <w:t>The wide viewscreen above the console turned red, and the word 'SaLE' appeared in vibrating yellow text. The letters grew legs and marched off the screen, bringing a wire basket on wheels into view.</w:t>
       </w:r>
     </w:p>
     <w:p>
@@ -186,97 +186,6 @@
       </w:pPr>
       <w:r>
         <w:t>Chapter 2</w:t>
-      </w:r>
-    </w:p>
-    <w:p>
-      <w:pPr>
-        <w:pStyle w:val="BodyText"/>
-      </w:pPr>
-      <w:r>
-        <w:t>On planet Forg, a small crowd had gathered outside the local sky hockey stadium. South Forgberg was not a prosperous area - the semi-detached houses were modest and the residents faced a constant struggle to live within their means. It was unusual to see building work or renovations, so the extensive refurbishment to the decrepit old stadium had been a talking point for months.</w:t>
-      </w:r>
-    </w:p>
-    <w:p>
-      <w:pPr>
-        <w:pStyle w:val="FirstLineIndent"/>
-      </w:pPr>
-      <w:r>
-        <w:t>. . .</w:t>
-      </w:r>
-    </w:p>
-    <w:p>
-      <w:pPr>
-        <w:pStyle w:val="Heading4"/>
-        <w:ind w:hanging="0"/>
-        <w:rPr/>
-      </w:pPr>
-      <w:r>
-        <w:rPr/>
-        <w:t>* * *</w:t>
-      </w:r>
-    </w:p>
-    <w:p>
-      <w:pPr>
-        <w:pStyle w:val="BodyText"/>
-      </w:pPr>
-      <w:r>
-        <w:t>Hal was pacing the Black Gull's flight deck, ready to put his fist through the nearest wall. "What do you mean, you can't call Jerling back? What do you mean you didn't save his details?"</w:t>
-      </w:r>
-    </w:p>
-    <w:p>
-      <w:pPr>
-        <w:pStyle w:val="FirstLineIndent"/>
-      </w:pPr>
-      <w:r>
-        <w:t>"I erased the record after you turned the job down."</w:t>
-      </w:r>
-    </w:p>
-    <w:p>
-      <w:pPr>
-        <w:pStyle w:val="FirstLineIndent"/>
-      </w:pPr>
-      <w:r>
-        <w:t>"So look it up again!"</w:t>
-      </w:r>
-    </w:p>
-    <w:p>
-      <w:pPr>
-        <w:pStyle w:val="FirstLineIndent"/>
-      </w:pPr>
-      <w:r>
-        <w:t>"Negative, we can't afford the search fees." The Navcom hesitated. "Incidentally, it's your move."</w:t>
-      </w:r>
-    </w:p>
-    <w:p>
-      <w:pPr>
-        <w:pStyle w:val="FirstLineIndent"/>
-      </w:pPr>
-      <w:r>
-        <w:t>"How can you think of a bloody chess game at a time like this?"</w:t>
-      </w:r>
-    </w:p>
-    <w:p>
-      <w:pPr>
-        <w:pStyle w:val="FirstLineIndent"/>
-      </w:pPr>
-      <w:r>
-        <w:t>"You're only saying that because you're losing."</w:t>
-      </w:r>
-    </w:p>
-    <w:p>
-      <w:pPr>
-        <w:pStyle w:val="BodyText"/>
-      </w:pPr>
-      <w:r>
-        <w:t/>
-      </w:r>
-    </w:p>
-    <w:p>
-      <w:pPr>
-        <w:pStyle w:val="BodyText"/>
-      </w:pPr>
-      <w:r>
-        <w:t>. . .</w:t>
       </w:r>
     </w:p>
     <w:p>
@@ -646,7 +555,7 @@
         <w:pStyle w:val="FirstLineIndent"/>
       </w:pPr>
       <w:r>
-        <w:t>"The grass is burning," cried the voice. /* the author's second note ...*/ "There's a fire on the landing field!"</w:t>
+        <w:t>"The grass is burning," cried the voice.  "There's a fire on the landing field!"</w:t>
       </w:r>
     </w:p>
     <w:p>
@@ -825,7 +734,7 @@
         <w:pStyle w:val="BodyText"/>
       </w:pPr>
       <w:r>
-        <w:t/>
+        <w:t>one—two</w:t>
       </w:r>
     </w:p>
     <w:p>
@@ -1772,7 +1681,7 @@
     </w:pPr>
     <w:rPr/>
   </w:style>
-  <w:style w:type="paragraph" w:styleId="BodyTextIndent">
+  <w:style w:type="paragraph" w:styleId="FirstLineIndent">
     <w:name w:val="Body Text Indent Indent"/>
     <w:basedOn w:val="BodyText"/>
     <w:qFormat/>
@@ -1782,7 +1691,7 @@
     </w:pPr>
     <w:rPr/>
   </w:style>
-  <w:style w:type="paragraph" w:styleId="FirstLineIndent">
+  <w:style w:type="paragraph" w:styleId="BodyTextIndent">
     <w:name w:val="First Line Indent"/>
     <w:basedOn w:val="BodyText"/>
     <w:pPr>

</xml_diff>

<commit_message>
Prepare v0.6.11 based on PyWriter v7.14.3
- Fix paragraph style names.
</commit_message>
<xml_diff>
--- a/test/data/normal.docx
+++ b/test/data/normal.docx
@@ -54,7 +54,7 @@
     </w:p>
     <w:p>
       <w:pPr>
-        <w:pStyle w:val="FirstLineIndent"/>
+        <w:pStyle w:val="BodyTextFirstIndent"/>
       </w:pPr>
       <w:r>
         <w:t xml:space="preserve">"Your turn," said the Navcom, in a neutral female voice.</w:t>
@@ -62,7 +62,7 @@
     </w:p>
     <w:p>
       <w:pPr>
-        <w:pStyle w:val="FirstLineIndent"/>
+        <w:pStyle w:val="BodyTextFirstIndent"/>
       </w:pPr>
       <w:r>
         <w:t xml:space="preserve">"I'm thinking."</w:t>
@@ -70,7 +70,7 @@
     </w:p>
     <w:p>
       <w:pPr>
-        <w:pStyle w:val="FirstLineIndent"/>
+        <w:pStyle w:val="BodyTextFirstIndent"/>
       </w:pPr>
       <w:r>
         <w:t xml:space="preserve">"While you're planning your opening move, can I tell you about a special offer?"</w:t>
@@ -78,7 +78,7 @@
     </w:p>
     <w:p>
       <w:pPr>
-        <w:pStyle w:val="FirstLineIndent"/>
+        <w:pStyle w:val="BodyTextFirstIndent"/>
       </w:pPr>
       <w:r>
         <w:t xml:space="preserve">"What kind of offer?" asked Hal suspiciously.</w:t>
@@ -86,7 +86,7 @@
     </w:p>
     <w:p>
       <w:pPr>
-        <w:pStyle w:val="FirstLineIndent"/>
+        <w:pStyle w:val="BodyTextFirstIndent"/>
       </w:pPr>
       <w:r>
         <w:t xml:space="preserve">"Planet books have a chess title on sale."</w:t>
@@ -94,7 +94,7 @@
     </w:p>
     <w:p>
       <w:pPr>
-        <w:pStyle w:val="FirstLineIndent"/>
+        <w:pStyle w:val="BodyTextFirstIndent"/>
       </w:pPr>
       <w:r>
         <w:t xml:space="preserve">"Really? Put it on main."</w:t>
@@ -102,7 +102,7 @@
     </w:p>
     <w:p>
       <w:pPr>
-        <w:pStyle w:val="FirstLineIndent"/>
+        <w:pStyle w:val="BodyTextFirstIndent"/>
       </w:pPr>
       <w:r>
         <w:t xml:space="preserve">The wide viewscreen above the console turned red, and the word 'SaLE' appeared in vibrating yellow text. The letters grew legs and marched off the screen, bringing a wire basket on wheels into view.</w:t>
@@ -110,7 +110,7 @@
     </w:p>
     <w:p>
       <w:pPr>
-        <w:pStyle w:val="FirstLineIndent"/>
+        <w:pStyle w:val="BodyTextFirstIndent"/>
       </w:pPr>
       <w:r>
         <w:t xml:space="preserve">"I don't need all this crap," said Hal. "Just show me the deal."</w:t>
@@ -118,7 +118,7 @@
     </w:p>
     <w:p>
       <w:pPr>
-        <w:pStyle w:val="FirstLineIndent"/>
+        <w:pStyle w:val="BodyTextFirstIndent"/>
       </w:pPr>
       <w:r>
         <w:t xml:space="preserve">"Almost there," said the Navcom. "Keep watching."</w:t>
@@ -126,7 +126,7 @@
     </w:p>
     <w:p>
       <w:pPr>
-        <w:pStyle w:val="FirstLineIndent"/>
+        <w:pStyle w:val="BodyTextFirstIndent"/>
       </w:pPr>
       <w:r>
         <w:t xml:space="preserve">A flock of pigeons burst from the basket, leaving a tumbling cloud of feathers which dropped to the ground and formed the words 'Special Offer'. a gust of wind blew the feathers away, and a book title flashed up on the screen.</w:t>
@@ -134,7 +134,7 @@
     </w:p>
     <w:p>
       <w:pPr>
-        <w:pStyle w:val="FirstLineIndent"/>
+        <w:pStyle w:val="BodyTextFirstIndent"/>
       </w:pPr>
       <w:r>
         <w:t xml:space="preserve">"Chess for the intellectually challenged?" said Hal, staring at the cover in disbelief. "Is this some kind of joke?"</w:t>
@@ -142,7 +142,7 @@
     </w:p>
     <w:p>
       <w:pPr>
-        <w:pStyle w:val="FirstLineIndent"/>
+        <w:pStyle w:val="BodyTextFirstIndent"/>
       </w:pPr>
       <w:r>
         <w:t xml:space="preserve">"It's part of a popular series," said the Navcom.</w:t>
@@ -150,7 +150,7 @@
     </w:p>
     <w:p>
       <w:pPr>
-        <w:pStyle w:val="FirstLineIndent"/>
+        <w:pStyle w:val="BodyTextFirstIndent"/>
       </w:pPr>
       <w:r>
         <w:t xml:space="preserve">"What are the others? Interstellar navigation for nutters? Moon landings for morons?"</w:t>
@@ -158,7 +158,7 @@
     </w:p>
     <w:p>
       <w:pPr>
-        <w:pStyle w:val="FirstLineIndent"/>
+        <w:pStyle w:val="BodyTextFirstIndent"/>
       </w:pPr>
       <w:r>
         <w:t xml:space="preserve">"Shall I add those titles to your basket?"</w:t>
@@ -206,7 +206,7 @@
     </w:p>
     <w:p>
       <w:pPr>
-        <w:pStyle w:val="FirstLineIndent"/>
+        <w:pStyle w:val="BodyTextFirstIndent"/>
       </w:pPr>
       <w:r>
         <w:t xml:space="preserve">"Why don't you open the door?" asked the Navcom.</w:t>
@@ -214,7 +214,7 @@
     </w:p>
     <w:p>
       <w:pPr>
-        <w:pStyle w:val="FirstLineIndent"/>
+        <w:pStyle w:val="BodyTextFirstIndent"/>
       </w:pPr>
       <w:r>
         <w:t xml:space="preserve">"No thanks. Vurdi's robot might be hanging around."</w:t>
@@ -254,7 +254,7 @@
     </w:p>
     <w:p>
       <w:pPr>
-        <w:pStyle w:val="FirstLineIndent"/>
+        <w:pStyle w:val="BodyTextFirstIndent"/>
       </w:pPr>
       <w:r>
         <w:t xml:space="preserve">Hal's ship was somewhat further down the alphabet, and was therefore sitting in a disused corner of the field about as far from the amenities as the nearest moon. The area around the </w:t>
@@ -306,7 +306,7 @@
     </w:p>
     <w:p>
       <w:pPr>
-        <w:pStyle w:val="FirstLineIndent"/>
+        <w:pStyle w:val="BodyTextFirstIndent"/>
       </w:pPr>
       <w:r>
         <w:t xml:space="preserve">"Yes."</w:t>
@@ -314,7 +314,7 @@
     </w:p>
     <w:p>
       <w:pPr>
-        <w:pStyle w:val="FirstLineIndent"/>
+        <w:pStyle w:val="BodyTextFirstIndent"/>
       </w:pPr>
       <w:r>
         <w:t xml:space="preserve">"Run a search, please. All details on a company called Incubots."</w:t>
@@ -322,7 +322,7 @@
     </w:p>
     <w:p>
       <w:pPr>
-        <w:pStyle w:val="FirstLineIndent"/>
+        <w:pStyle w:val="BodyTextFirstIndent"/>
       </w:pPr>
       <w:r>
         <w:t xml:space="preserve">There was a brief pause. "Owned by Redge Muller. Incubots specialises in robot programming and advanced pilot training."</w:t>
@@ -330,7 +330,7 @@
     </w:p>
     <w:p>
       <w:pPr>
-        <w:pStyle w:val="FirstLineIndent"/>
+        <w:pStyle w:val="BodyTextFirstIndent"/>
       </w:pPr>
       <w:r>
         <w:t xml:space="preserve">Clunk looked relieved. "So that's what Mr. Jerling has in store for me. When I questioned him on the subject he was rather evasive."</w:t>
@@ -338,7 +338,7 @@
     </w:p>
     <w:p>
       <w:pPr>
-        <w:pStyle w:val="FirstLineIndent"/>
+        <w:pStyle w:val="BodyTextFirstIndent"/>
       </w:pPr>
       <w:r>
         <w:t xml:space="preserve">"Humans tell lies about the most trivial matters."</w:t>
@@ -381,7 +381,7 @@
     </w:p>
     <w:p>
       <w:pPr>
-        <w:pStyle w:val="FirstLineIndent"/>
+        <w:pStyle w:val="BodyTextFirstIndent"/>
       </w:pPr>
       <w:r>
         <w:t xml:space="preserve">Hal watched the floor numbers changing as he dropped further and further underground. He'd expected the Portmaster to have a spacious office with a view of the whole landing field, but instead he seemed to have an office in the basement. Below the basement, amended Hal, eying the elevator's control panel. He'd passed that already.</w:t>
@@ -424,7 +424,7 @@
     </w:p>
     <w:p>
       <w:pPr>
-        <w:pStyle w:val="FirstLineIndent"/>
+        <w:pStyle w:val="BodyTextFirstIndent"/>
       </w:pPr>
       <w:r>
         <w:t xml:space="preserve">The cloud cities of Aklam faded from Clunk's vision. "What?"</w:t>
@@ -432,7 +432,7 @@
     </w:p>
     <w:p>
       <w:pPr>
-        <w:pStyle w:val="FirstLineIndent"/>
+        <w:pStyle w:val="BodyTextFirstIndent"/>
       </w:pPr>
       <w:r>
         <w:t xml:space="preserve">"Incoming message."</w:t>
@@ -440,7 +440,7 @@
     </w:p>
     <w:p>
       <w:pPr>
-        <w:pStyle w:val="FirstLineIndent"/>
+        <w:pStyle w:val="BodyTextFirstIndent"/>
       </w:pPr>
       <w:r>
         <w:t xml:space="preserve">"Are we meant to answer it?"</w:t>
@@ -448,7 +448,7 @@
     </w:p>
     <w:p>
       <w:pPr>
-        <w:pStyle w:val="FirstLineIndent"/>
+        <w:pStyle w:val="BodyTextFirstIndent"/>
       </w:pPr>
       <w:r>
         <w:t xml:space="preserve">"It's Mr. Spacejock," said the Navcom.</w:t>
@@ -456,7 +456,7 @@
     </w:p>
     <w:p>
       <w:pPr>
-        <w:pStyle w:val="FirstLineIndent"/>
+        <w:pStyle w:val="BodyTextFirstIndent"/>
       </w:pPr>
       <w:r>
         <w:t xml:space="preserve">Clunk sat up straight. "Please open the connection."</w:t>
@@ -464,7 +464,7 @@
     </w:p>
     <w:p>
       <w:pPr>
-        <w:pStyle w:val="FirstLineIndent"/>
+        <w:pStyle w:val="BodyTextFirstIndent"/>
       </w:pPr>
       <w:r>
         <w:t xml:space="preserve">"Hey, robot!" called Hal.</w:t>
@@ -472,7 +472,7 @@
     </w:p>
     <w:p>
       <w:pPr>
-        <w:pStyle w:val="FirstLineIndent"/>
+        <w:pStyle w:val="BodyTextFirstIndent"/>
       </w:pPr>
       <w:r>
         <w:t xml:space="preserve">"Yes, sir?"</w:t>
@@ -480,7 +480,7 @@
     </w:p>
     <w:p>
       <w:pPr>
-        <w:pStyle w:val="FirstLineIndent"/>
+        <w:pStyle w:val="BodyTextFirstIndent"/>
       </w:pPr>
       <w:r>
         <w:t xml:space="preserve">"Call Jerling and get me a loan. I need three hundred in cash for landing fees and fuel."</w:t>
@@ -488,7 +488,7 @@
     </w:p>
     <w:p>
       <w:pPr>
-        <w:pStyle w:val="FirstLineIndent"/>
+        <w:pStyle w:val="BodyTextFirstIndent"/>
       </w:pPr>
       <w:r>
         <w:t xml:space="preserve">"I don't think he'll lend you any money," said Clunk dubiously.</w:t>
@@ -496,7 +496,7 @@
     </w:p>
     <w:p>
       <w:pPr>
-        <w:pStyle w:val="FirstLineIndent"/>
+        <w:pStyle w:val="BodyTextFirstIndent"/>
       </w:pPr>
       <w:r>
         <w:t xml:space="preserve">. . .</w:t>
@@ -520,7 +520,7 @@
     </w:p>
     <w:p>
       <w:pPr>
-        <w:pStyle w:val="FirstLineIndent"/>
+        <w:pStyle w:val="BodyTextFirstIndent"/>
       </w:pPr>
       <w:r>
         <w:t xml:space="preserve">"He has to. I can't deliver his cargo if the Gull is stuck here, can I?"</w:t>
@@ -528,7 +528,7 @@
     </w:p>
     <w:p>
       <w:pPr>
-        <w:pStyle w:val="FirstLineIndent"/>
+        <w:pStyle w:val="BodyTextFirstIndent"/>
       </w:pPr>
       <w:r>
         <w:t xml:space="preserve">The commset buzzed and Linten leant forward. "Yes?"</w:t>
@@ -536,7 +536,7 @@
     </w:p>
     <w:p>
       <w:pPr>
-        <w:pStyle w:val="FirstLineIndent"/>
+        <w:pStyle w:val="BodyTextFirstIndent"/>
       </w:pPr>
       <w:r>
         <w:t xml:space="preserve">There was a crackling sound. "Help! Fire!" said a voice over the noise.</w:t>
@@ -544,7 +544,7 @@
     </w:p>
     <w:p>
       <w:pPr>
-        <w:pStyle w:val="FirstLineIndent"/>
+        <w:pStyle w:val="BodyTextFirstIndent"/>
       </w:pPr>
       <w:r>
         <w:t xml:space="preserve">"Who is this? What are you talking about?"</w:t>
@@ -552,7 +552,7 @@
     </w:p>
     <w:p>
       <w:pPr>
-        <w:pStyle w:val="FirstLineIndent"/>
+        <w:pStyle w:val="BodyTextFirstIndent"/>
       </w:pPr>
       <w:r>
         <w:t xml:space="preserve">"The grass is burning," cried the voice.  "There's a fire on the landing field!"</w:t>
@@ -560,7 +560,7 @@
     </w:p>
     <w:p>
       <w:pPr>
-        <w:pStyle w:val="FirstLineIndent"/>
+        <w:pStyle w:val="BodyTextFirstIndent"/>
       </w:pPr>
       <w:r>
         <w:t xml:space="preserve">"Which pad?"</w:t>
@@ -568,7 +568,7 @@
     </w:p>
     <w:p>
       <w:pPr>
-        <w:pStyle w:val="FirstLineIndent"/>
+        <w:pStyle w:val="BodyTextFirstIndent"/>
       </w:pPr>
       <w:r>
         <w:t xml:space="preserve">"Fifty-two," said Hal, smothering a grin. "That's Clunk." He leant towards the commset. "Clunk, is the ship in danger from this, er, fire?"</w:t>
@@ -576,7 +576,7 @@
     </w:p>
     <w:p>
       <w:pPr>
-        <w:pStyle w:val="FirstLineIndent"/>
+        <w:pStyle w:val="BodyTextFirstIndent"/>
       </w:pPr>
       <w:r>
         <w:t xml:space="preserve">"Not yet, Mr Spacejock, but it soon will be. Would you like me to move it out of the way?"</w:t>
@@ -584,7 +584,7 @@
     </w:p>
     <w:p>
       <w:pPr>
-        <w:pStyle w:val="FirstLineIndent"/>
+        <w:pStyle w:val="BodyTextFirstIndent"/>
       </w:pPr>
       <w:r>
         <w:t xml:space="preserve">"You keep your hands off the controls. I'll be there in a tick."</w:t>
@@ -592,7 +592,7 @@
     </w:p>
     <w:p>
       <w:pPr>
-        <w:pStyle w:val="FirstLineIndent"/>
+        <w:pStyle w:val="BodyTextFirstIndent"/>
       </w:pPr>
       <w:r>
         <w:t xml:space="preserve">"You'll have to hurry, the fire's right up to the refuelling cluster. If that explodes--"</w:t>
@@ -635,7 +635,7 @@
     </w:p>
     <w:p>
       <w:pPr>
-        <w:pStyle w:val="FirstLineIndent"/>
+        <w:pStyle w:val="BodyTextFirstIndent"/>
       </w:pPr>
       <w:r>
         <w:t xml:space="preserve">"Deploying." There was a whining sound outside the hull, which stopped with a sharp crack.</w:t>
@@ -643,7 +643,7 @@
     </w:p>
     <w:p>
       <w:pPr>
-        <w:pStyle w:val="FirstLineIndent"/>
+        <w:pStyle w:val="BodyTextFirstIndent"/>
       </w:pPr>
       <w:r>
         <w:t xml:space="preserve">"What was that?"</w:t>
@@ -651,7 +651,7 @@
     </w:p>
     <w:p>
       <w:pPr>
-        <w:pStyle w:val="FirstLineIndent"/>
+        <w:pStyle w:val="BodyTextFirstIndent"/>
       </w:pPr>
       <w:r>
         <w:t xml:space="preserve">"The reel just fell off," said the Navcom.</w:t>
@@ -1666,7 +1666,7 @@
   <w:style w:type="paragraph" w:styleId="BodyText">
     <w:name w:val="Body Text"/>
     <w:basedOn w:val="Normal"/>
-    <w:next w:val="BodyTextIndent"/>
+    <w:next w:val="BodyTextFirstIndent"/>
     <w:pPr>
       <w:tabs>
         <w:tab w:val="clear" w:pos="709"/>
@@ -1674,8 +1674,8 @@
     </w:pPr>
     <w:rPr/>
   </w:style>
-  <w:style w:type="paragraph" w:styleId="FirstLineIndent">
-    <w:name w:val="Body Text Indent Indent"/>
+  <w:style w:type="paragraph" w:styleId="BodyTextFirstIndent">
+    <w:name w:val="Body Text First Indent"/>
     <w:basedOn w:val="BodyText"/>
     <w:qFormat/>
     <w:pPr>
@@ -1685,7 +1685,7 @@
     <w:rPr/>
   </w:style>
   <w:style w:type="paragraph" w:styleId="BodyTextIndent">
-    <w:name w:val="First Line Indent"/>
+    <w:name w:val="Body Text Indent"/>
     <w:basedOn w:val="BodyText"/>
     <w:pPr>
       <w:spacing w:before="0" w:after="0"/>

</xml_diff>

<commit_message>
Prepare v1.0.0 based on PyWriter v7.14.3
- Apply bold and italics instead of character styles.
- Change heading style names.
</commit_message>
<xml_diff>
--- a/test/data/normal.docx
+++ b/test/data/normal.docx
@@ -20,7 +20,7 @@
     </w:p>
     <w:p>
       <w:pPr>
-        <w:pStyle w:val="Heading2"/>
+        <w:pStyle w:val="heading2"/>
       </w:pPr>
       <w:r>
         <w:t>Chapter 1</w:t>
@@ -35,7 +35,7 @@
       </w:r>
       <w:r>
         <w:rPr>
-          <w:rStyle w:val="Strongemphasis"/>
+          <w:b/>
         </w:rPr>
         <w:t xml:space="preserve">Hal Spacejock</w:t>
       </w:r>
@@ -44,7 +44,7 @@
       </w:r>
       <w:r>
         <w:rPr>
-          <w:rStyle w:val="Emphasis"/>
+          <w:i/>
         </w:rPr>
         <w:t xml:space="preserve">Black Gull's</w:t>
       </w:r>
@@ -182,7 +182,7 @@
     </w:p>
     <w:p>
       <w:pPr>
-        <w:pStyle w:val="Heading2"/>
+        <w:pStyle w:val="heading2"/>
       </w:pPr>
       <w:r>
         <w:t>Chapter 2</w:t>
@@ -190,7 +190,7 @@
     </w:p>
     <w:p>
       <w:pPr>
-        <w:pStyle w:val="Heading2"/>
+        <w:pStyle w:val="heading2"/>
       </w:pPr>
       <w:r>
         <w:t>Chapter 3</w:t>
@@ -238,7 +238,7 @@
     </w:p>
     <w:p>
       <w:pPr>
-        <w:pStyle w:val="Heading2"/>
+        <w:pStyle w:val="heading2"/>
       </w:pPr>
       <w:r>
         <w:t>Chapter 4</w:t>
@@ -261,7 +261,7 @@
       </w:r>
       <w:r>
         <w:rPr>
-          <w:rStyle w:val="Emphasis"/>
+          <w:i/>
         </w:rPr>
         <w:t xml:space="preserve">Black Gull</w:t>
       </w:r>
@@ -287,7 +287,7 @@
     </w:p>
     <w:p>
       <w:pPr>
-        <w:pStyle w:val="Heading4"/>
+        <w:pStyle w:val="heading4"/>
         <w:ind w:hanging="0"/>
         <w:rPr/>
       </w:pPr>
@@ -362,7 +362,7 @@
     </w:p>
     <w:p>
       <w:pPr>
-        <w:pStyle w:val="Heading4"/>
+        <w:pStyle w:val="heading4"/>
         <w:ind w:hanging="0"/>
         <w:rPr/>
       </w:pPr>
@@ -405,7 +405,7 @@
     </w:p>
     <w:p>
       <w:pPr>
-        <w:pStyle w:val="Heading4"/>
+        <w:pStyle w:val="heading4"/>
         <w:ind w:hanging="0"/>
         <w:rPr/>
       </w:pPr>
@@ -504,7 +504,7 @@
     </w:p>
     <w:p>
       <w:pPr>
-        <w:pStyle w:val="Heading2"/>
+        <w:pStyle w:val="heading2"/>
       </w:pPr>
       <w:r>
         <w:t>Chapter 5</w:t>
@@ -616,7 +616,7 @@
     </w:p>
     <w:p>
       <w:pPr>
-        <w:pStyle w:val="Heading4"/>
+        <w:pStyle w:val="heading4"/>
         <w:ind w:hanging="0"/>
         <w:rPr/>
       </w:pPr>
@@ -675,7 +675,7 @@
     </w:p>
     <w:p>
       <w:pPr>
-        <w:pStyle w:val="Heading2"/>
+        <w:pStyle w:val="heading2"/>
       </w:pPr>
       <w:r>
         <w:t>Chapter 6</w:t>
@@ -691,7 +691,7 @@
     </w:p>
     <w:p>
       <w:pPr>
-        <w:pStyle w:val="Heading2"/>
+        <w:pStyle w:val="heading2"/>
       </w:pPr>
       <w:r>
         <w:t>Chapter 7</w:t>
@@ -707,7 +707,7 @@
     </w:p>
     <w:p>
       <w:pPr>
-        <w:pStyle w:val="Heading2"/>
+        <w:pStyle w:val="heading2"/>
       </w:pPr>
       <w:r>
         <w:t>Chapter 8</w:t>
@@ -723,7 +723,7 @@
     </w:p>
     <w:p>
       <w:pPr>
-        <w:pStyle w:val="Heading2"/>
+        <w:pStyle w:val="heading2"/>
       </w:pPr>
       <w:r>
         <w:t>Chapter 9</w:t>
@@ -739,7 +739,7 @@
     </w:p>
     <w:p>
       <w:pPr>
-        <w:pStyle w:val="Heading2"/>
+        <w:pStyle w:val="heading2"/>
       </w:pPr>
       <w:r>
         <w:t>Chapter 10</w:t>
@@ -755,7 +755,7 @@
     </w:p>
     <w:p>
       <w:pPr>
-        <w:pStyle w:val="Heading2"/>
+        <w:pStyle w:val="heading2"/>
       </w:pPr>
       <w:r>
         <w:t>Chapter 11</w:t>
@@ -771,26 +771,26 @@
     </w:p>
     <w:p>
       <w:pPr>
-        <w:pStyle w:val="Heading4"/>
-        <w:ind w:hanging="0"/>
-        <w:rPr/>
-      </w:pPr>
-      <w:r>
-        <w:rPr/>
-        <w:t>* * *</w:t>
-      </w:r>
-    </w:p>
-    <w:p>
-      <w:pPr>
-        <w:pStyle w:val="BodyText"/>
-      </w:pPr>
-      <w:r>
-        <w:t xml:space="preserve"/>
-      </w:r>
-    </w:p>
-    <w:p>
-      <w:pPr>
-        <w:pStyle w:val="Heading2"/>
+        <w:pStyle w:val="heading4"/>
+        <w:ind w:hanging="0"/>
+        <w:rPr/>
+      </w:pPr>
+      <w:r>
+        <w:rPr/>
+        <w:t>* * *</w:t>
+      </w:r>
+    </w:p>
+    <w:p>
+      <w:pPr>
+        <w:pStyle w:val="BodyText"/>
+      </w:pPr>
+      <w:r>
+        <w:t xml:space="preserve"/>
+      </w:r>
+    </w:p>
+    <w:p>
+      <w:pPr>
+        <w:pStyle w:val="heading2"/>
       </w:pPr>
       <w:r>
         <w:t>Chapter 12</w:t>
@@ -806,26 +806,26 @@
     </w:p>
     <w:p>
       <w:pPr>
-        <w:pStyle w:val="Heading4"/>
-        <w:ind w:hanging="0"/>
-        <w:rPr/>
-      </w:pPr>
-      <w:r>
-        <w:rPr/>
-        <w:t>* * *</w:t>
-      </w:r>
-    </w:p>
-    <w:p>
-      <w:pPr>
-        <w:pStyle w:val="BodyText"/>
-      </w:pPr>
-      <w:r>
-        <w:t xml:space="preserve"/>
-      </w:r>
-    </w:p>
-    <w:p>
-      <w:pPr>
-        <w:pStyle w:val="Heading2"/>
+        <w:pStyle w:val="heading4"/>
+        <w:ind w:hanging="0"/>
+        <w:rPr/>
+      </w:pPr>
+      <w:r>
+        <w:rPr/>
+        <w:t>* * *</w:t>
+      </w:r>
+    </w:p>
+    <w:p>
+      <w:pPr>
+        <w:pStyle w:val="BodyText"/>
+      </w:pPr>
+      <w:r>
+        <w:t xml:space="preserve"/>
+      </w:r>
+    </w:p>
+    <w:p>
+      <w:pPr>
+        <w:pStyle w:val="heading2"/>
       </w:pPr>
       <w:r>
         <w:t>Chapter 13</w:t>
@@ -841,7 +841,7 @@
     </w:p>
     <w:p>
       <w:pPr>
-        <w:pStyle w:val="Heading2"/>
+        <w:pStyle w:val="heading2"/>
       </w:pPr>
       <w:r>
         <w:t>Chapter 14</w:t>
@@ -849,7 +849,7 @@
     </w:p>
     <w:p>
       <w:pPr>
-        <w:pStyle w:val="Heading2"/>
+        <w:pStyle w:val="heading2"/>
       </w:pPr>
       <w:r>
         <w:t>Chapter 15</w:t>
@@ -865,26 +865,26 @@
     </w:p>
     <w:p>
       <w:pPr>
-        <w:pStyle w:val="Heading4"/>
-        <w:ind w:hanging="0"/>
-        <w:rPr/>
-      </w:pPr>
-      <w:r>
-        <w:rPr/>
-        <w:t>* * *</w:t>
-      </w:r>
-    </w:p>
-    <w:p>
-      <w:pPr>
-        <w:pStyle w:val="BodyText"/>
-      </w:pPr>
-      <w:r>
-        <w:t xml:space="preserve"/>
-      </w:r>
-    </w:p>
-    <w:p>
-      <w:pPr>
-        <w:pStyle w:val="Heading2"/>
+        <w:pStyle w:val="heading4"/>
+        <w:ind w:hanging="0"/>
+        <w:rPr/>
+      </w:pPr>
+      <w:r>
+        <w:rPr/>
+        <w:t>* * *</w:t>
+      </w:r>
+    </w:p>
+    <w:p>
+      <w:pPr>
+        <w:pStyle w:val="BodyText"/>
+      </w:pPr>
+      <w:r>
+        <w:t xml:space="preserve"/>
+      </w:r>
+    </w:p>
+    <w:p>
+      <w:pPr>
+        <w:pStyle w:val="heading2"/>
       </w:pPr>
       <w:r>
         <w:t>Chapter 16</w:t>
@@ -900,26 +900,26 @@
     </w:p>
     <w:p>
       <w:pPr>
-        <w:pStyle w:val="Heading4"/>
-        <w:ind w:hanging="0"/>
-        <w:rPr/>
-      </w:pPr>
-      <w:r>
-        <w:rPr/>
-        <w:t>* * *</w:t>
-      </w:r>
-    </w:p>
-    <w:p>
-      <w:pPr>
-        <w:pStyle w:val="BodyText"/>
-      </w:pPr>
-      <w:r>
-        <w:t xml:space="preserve"/>
-      </w:r>
-    </w:p>
-    <w:p>
-      <w:pPr>
-        <w:pStyle w:val="Heading2"/>
+        <w:pStyle w:val="heading4"/>
+        <w:ind w:hanging="0"/>
+        <w:rPr/>
+      </w:pPr>
+      <w:r>
+        <w:rPr/>
+        <w:t>* * *</w:t>
+      </w:r>
+    </w:p>
+    <w:p>
+      <w:pPr>
+        <w:pStyle w:val="BodyText"/>
+      </w:pPr>
+      <w:r>
+        <w:t xml:space="preserve"/>
+      </w:r>
+    </w:p>
+    <w:p>
+      <w:pPr>
+        <w:pStyle w:val="heading2"/>
       </w:pPr>
       <w:r>
         <w:t>Chapter 17</w:t>
@@ -935,26 +935,26 @@
     </w:p>
     <w:p>
       <w:pPr>
-        <w:pStyle w:val="Heading4"/>
-        <w:ind w:hanging="0"/>
-        <w:rPr/>
-      </w:pPr>
-      <w:r>
-        <w:rPr/>
-        <w:t>* * *</w:t>
-      </w:r>
-    </w:p>
-    <w:p>
-      <w:pPr>
-        <w:pStyle w:val="BodyText"/>
-      </w:pPr>
-      <w:r>
-        <w:t xml:space="preserve"/>
-      </w:r>
-    </w:p>
-    <w:p>
-      <w:pPr>
-        <w:pStyle w:val="Heading2"/>
+        <w:pStyle w:val="heading4"/>
+        <w:ind w:hanging="0"/>
+        <w:rPr/>
+      </w:pPr>
+      <w:r>
+        <w:rPr/>
+        <w:t>* * *</w:t>
+      </w:r>
+    </w:p>
+    <w:p>
+      <w:pPr>
+        <w:pStyle w:val="BodyText"/>
+      </w:pPr>
+      <w:r>
+        <w:t xml:space="preserve"/>
+      </w:r>
+    </w:p>
+    <w:p>
+      <w:pPr>
+        <w:pStyle w:val="heading2"/>
       </w:pPr>
       <w:r>
         <w:t>Chapter 18</w:t>
@@ -970,26 +970,26 @@
     </w:p>
     <w:p>
       <w:pPr>
-        <w:pStyle w:val="Heading4"/>
-        <w:ind w:hanging="0"/>
-        <w:rPr/>
-      </w:pPr>
-      <w:r>
-        <w:rPr/>
-        <w:t>* * *</w:t>
-      </w:r>
-    </w:p>
-    <w:p>
-      <w:pPr>
-        <w:pStyle w:val="BodyText"/>
-      </w:pPr>
-      <w:r>
-        <w:t xml:space="preserve"/>
-      </w:r>
-    </w:p>
-    <w:p>
-      <w:pPr>
-        <w:pStyle w:val="Heading2"/>
+        <w:pStyle w:val="heading4"/>
+        <w:ind w:hanging="0"/>
+        <w:rPr/>
+      </w:pPr>
+      <w:r>
+        <w:rPr/>
+        <w:t>* * *</w:t>
+      </w:r>
+    </w:p>
+    <w:p>
+      <w:pPr>
+        <w:pStyle w:val="BodyText"/>
+      </w:pPr>
+      <w:r>
+        <w:t xml:space="preserve"/>
+      </w:r>
+    </w:p>
+    <w:p>
+      <w:pPr>
+        <w:pStyle w:val="heading2"/>
       </w:pPr>
       <w:r>
         <w:t>Chapter 19</w:t>
@@ -1005,26 +1005,26 @@
     </w:p>
     <w:p>
       <w:pPr>
-        <w:pStyle w:val="Heading4"/>
-        <w:ind w:hanging="0"/>
-        <w:rPr/>
-      </w:pPr>
-      <w:r>
-        <w:rPr/>
-        <w:t>* * *</w:t>
-      </w:r>
-    </w:p>
-    <w:p>
-      <w:pPr>
-        <w:pStyle w:val="BodyText"/>
-      </w:pPr>
-      <w:r>
-        <w:t xml:space="preserve"/>
-      </w:r>
-    </w:p>
-    <w:p>
-      <w:pPr>
-        <w:pStyle w:val="Heading2"/>
+        <w:pStyle w:val="heading4"/>
+        <w:ind w:hanging="0"/>
+        <w:rPr/>
+      </w:pPr>
+      <w:r>
+        <w:rPr/>
+        <w:t>* * *</w:t>
+      </w:r>
+    </w:p>
+    <w:p>
+      <w:pPr>
+        <w:pStyle w:val="BodyText"/>
+      </w:pPr>
+      <w:r>
+        <w:t xml:space="preserve"/>
+      </w:r>
+    </w:p>
+    <w:p>
+      <w:pPr>
+        <w:pStyle w:val="heading2"/>
       </w:pPr>
       <w:r>
         <w:t>Chapter 20</w:t>
@@ -1040,45 +1040,45 @@
     </w:p>
     <w:p>
       <w:pPr>
-        <w:pStyle w:val="Heading4"/>
-        <w:ind w:hanging="0"/>
-        <w:rPr/>
-      </w:pPr>
-      <w:r>
-        <w:rPr/>
-        <w:t>* * *</w:t>
-      </w:r>
-    </w:p>
-    <w:p>
-      <w:pPr>
-        <w:pStyle w:val="BodyText"/>
-      </w:pPr>
-      <w:r>
-        <w:t xml:space="preserve"/>
-      </w:r>
-    </w:p>
-    <w:p>
-      <w:pPr>
-        <w:pStyle w:val="Heading4"/>
-        <w:ind w:hanging="0"/>
-        <w:rPr/>
-      </w:pPr>
-      <w:r>
-        <w:rPr/>
-        <w:t>* * *</w:t>
-      </w:r>
-    </w:p>
-    <w:p>
-      <w:pPr>
-        <w:pStyle w:val="BodyText"/>
-      </w:pPr>
-      <w:r>
-        <w:t xml:space="preserve"/>
-      </w:r>
-    </w:p>
-    <w:p>
-      <w:pPr>
-        <w:pStyle w:val="Heading2"/>
+        <w:pStyle w:val="heading4"/>
+        <w:ind w:hanging="0"/>
+        <w:rPr/>
+      </w:pPr>
+      <w:r>
+        <w:rPr/>
+        <w:t>* * *</w:t>
+      </w:r>
+    </w:p>
+    <w:p>
+      <w:pPr>
+        <w:pStyle w:val="BodyText"/>
+      </w:pPr>
+      <w:r>
+        <w:t xml:space="preserve"/>
+      </w:r>
+    </w:p>
+    <w:p>
+      <w:pPr>
+        <w:pStyle w:val="heading4"/>
+        <w:ind w:hanging="0"/>
+        <w:rPr/>
+      </w:pPr>
+      <w:r>
+        <w:rPr/>
+        <w:t>* * *</w:t>
+      </w:r>
+    </w:p>
+    <w:p>
+      <w:pPr>
+        <w:pStyle w:val="BodyText"/>
+      </w:pPr>
+      <w:r>
+        <w:t xml:space="preserve"/>
+      </w:r>
+    </w:p>
+    <w:p>
+      <w:pPr>
+        <w:pStyle w:val="heading2"/>
       </w:pPr>
       <w:r>
         <w:t>Chapter 21</w:t>
@@ -1094,26 +1094,26 @@
     </w:p>
     <w:p>
       <w:pPr>
-        <w:pStyle w:val="Heading4"/>
-        <w:ind w:hanging="0"/>
-        <w:rPr/>
-      </w:pPr>
-      <w:r>
-        <w:rPr/>
-        <w:t>* * *</w:t>
-      </w:r>
-    </w:p>
-    <w:p>
-      <w:pPr>
-        <w:pStyle w:val="BodyText"/>
-      </w:pPr>
-      <w:r>
-        <w:t xml:space="preserve"/>
-      </w:r>
-    </w:p>
-    <w:p>
-      <w:pPr>
-        <w:pStyle w:val="Heading2"/>
+        <w:pStyle w:val="heading4"/>
+        <w:ind w:hanging="0"/>
+        <w:rPr/>
+      </w:pPr>
+      <w:r>
+        <w:rPr/>
+        <w:t>* * *</w:t>
+      </w:r>
+    </w:p>
+    <w:p>
+      <w:pPr>
+        <w:pStyle w:val="BodyText"/>
+      </w:pPr>
+      <w:r>
+        <w:t xml:space="preserve"/>
+      </w:r>
+    </w:p>
+    <w:p>
+      <w:pPr>
+        <w:pStyle w:val="heading2"/>
       </w:pPr>
       <w:r>
         <w:t>Chapter 22</w:t>
@@ -1129,7 +1129,7 @@
     </w:p>
     <w:p>
       <w:pPr>
-        <w:pStyle w:val="Heading2"/>
+        <w:pStyle w:val="heading2"/>
       </w:pPr>
       <w:r>
         <w:t>Chapter 23</w:t>
@@ -1145,7 +1145,7 @@
     </w:p>
     <w:p>
       <w:pPr>
-        <w:pStyle w:val="Heading2"/>
+        <w:pStyle w:val="heading2"/>
       </w:pPr>
       <w:r>
         <w:t>Chapter 24</w:t>
@@ -1161,45 +1161,45 @@
     </w:p>
     <w:p>
       <w:pPr>
-        <w:pStyle w:val="Heading4"/>
-        <w:ind w:hanging="0"/>
-        <w:rPr/>
-      </w:pPr>
-      <w:r>
-        <w:rPr/>
-        <w:t>* * *</w:t>
-      </w:r>
-    </w:p>
-    <w:p>
-      <w:pPr>
-        <w:pStyle w:val="BodyText"/>
-      </w:pPr>
-      <w:r>
-        <w:t xml:space="preserve"/>
-      </w:r>
-    </w:p>
-    <w:p>
-      <w:pPr>
-        <w:pStyle w:val="Heading4"/>
-        <w:ind w:hanging="0"/>
-        <w:rPr/>
-      </w:pPr>
-      <w:r>
-        <w:rPr/>
-        <w:t>* * *</w:t>
-      </w:r>
-    </w:p>
-    <w:p>
-      <w:pPr>
-        <w:pStyle w:val="BodyText"/>
-      </w:pPr>
-      <w:r>
-        <w:t xml:space="preserve"/>
-      </w:r>
-    </w:p>
-    <w:p>
-      <w:pPr>
-        <w:pStyle w:val="Heading2"/>
+        <w:pStyle w:val="heading4"/>
+        <w:ind w:hanging="0"/>
+        <w:rPr/>
+      </w:pPr>
+      <w:r>
+        <w:rPr/>
+        <w:t>* * *</w:t>
+      </w:r>
+    </w:p>
+    <w:p>
+      <w:pPr>
+        <w:pStyle w:val="BodyText"/>
+      </w:pPr>
+      <w:r>
+        <w:t xml:space="preserve"/>
+      </w:r>
+    </w:p>
+    <w:p>
+      <w:pPr>
+        <w:pStyle w:val="heading4"/>
+        <w:ind w:hanging="0"/>
+        <w:rPr/>
+      </w:pPr>
+      <w:r>
+        <w:rPr/>
+        <w:t>* * *</w:t>
+      </w:r>
+    </w:p>
+    <w:p>
+      <w:pPr>
+        <w:pStyle w:val="BodyText"/>
+      </w:pPr>
+      <w:r>
+        <w:t xml:space="preserve"/>
+      </w:r>
+    </w:p>
+    <w:p>
+      <w:pPr>
+        <w:pStyle w:val="heading2"/>
       </w:pPr>
       <w:r>
         <w:t>Chapter 25</w:t>
@@ -1215,26 +1215,26 @@
     </w:p>
     <w:p>
       <w:pPr>
-        <w:pStyle w:val="Heading4"/>
-        <w:ind w:hanging="0"/>
-        <w:rPr/>
-      </w:pPr>
-      <w:r>
-        <w:rPr/>
-        <w:t>* * *</w:t>
-      </w:r>
-    </w:p>
-    <w:p>
-      <w:pPr>
-        <w:pStyle w:val="BodyText"/>
-      </w:pPr>
-      <w:r>
-        <w:t xml:space="preserve"/>
-      </w:r>
-    </w:p>
-    <w:p>
-      <w:pPr>
-        <w:pStyle w:val="Heading2"/>
+        <w:pStyle w:val="heading4"/>
+        <w:ind w:hanging="0"/>
+        <w:rPr/>
+      </w:pPr>
+      <w:r>
+        <w:rPr/>
+        <w:t>* * *</w:t>
+      </w:r>
+    </w:p>
+    <w:p>
+      <w:pPr>
+        <w:pStyle w:val="BodyText"/>
+      </w:pPr>
+      <w:r>
+        <w:t xml:space="preserve"/>
+      </w:r>
+    </w:p>
+    <w:p>
+      <w:pPr>
+        <w:pStyle w:val="heading2"/>
       </w:pPr>
       <w:r>
         <w:t>Chapter 26</w:t>
@@ -1250,7 +1250,7 @@
     </w:p>
     <w:p>
       <w:pPr>
-        <w:pStyle w:val="Heading2"/>
+        <w:pStyle w:val="heading2"/>
       </w:pPr>
       <w:r>
         <w:t>Chapter 27</w:t>
@@ -1266,26 +1266,26 @@
     </w:p>
     <w:p>
       <w:pPr>
-        <w:pStyle w:val="Heading4"/>
-        <w:ind w:hanging="0"/>
-        <w:rPr/>
-      </w:pPr>
-      <w:r>
-        <w:rPr/>
-        <w:t>* * *</w:t>
-      </w:r>
-    </w:p>
-    <w:p>
-      <w:pPr>
-        <w:pStyle w:val="BodyText"/>
-      </w:pPr>
-      <w:r>
-        <w:t xml:space="preserve"/>
-      </w:r>
-    </w:p>
-    <w:p>
-      <w:pPr>
-        <w:pStyle w:val="Heading2"/>
+        <w:pStyle w:val="heading4"/>
+        <w:ind w:hanging="0"/>
+        <w:rPr/>
+      </w:pPr>
+      <w:r>
+        <w:rPr/>
+        <w:t>* * *</w:t>
+      </w:r>
+    </w:p>
+    <w:p>
+      <w:pPr>
+        <w:pStyle w:val="BodyText"/>
+      </w:pPr>
+      <w:r>
+        <w:t xml:space="preserve"/>
+      </w:r>
+    </w:p>
+    <w:p>
+      <w:pPr>
+        <w:pStyle w:val="heading2"/>
       </w:pPr>
       <w:r>
         <w:t>Chapter 28</w:t>
@@ -1301,26 +1301,26 @@
     </w:p>
     <w:p>
       <w:pPr>
-        <w:pStyle w:val="Heading4"/>
-        <w:ind w:hanging="0"/>
-        <w:rPr/>
-      </w:pPr>
-      <w:r>
-        <w:rPr/>
-        <w:t>* * *</w:t>
-      </w:r>
-    </w:p>
-    <w:p>
-      <w:pPr>
-        <w:pStyle w:val="BodyText"/>
-      </w:pPr>
-      <w:r>
-        <w:t xml:space="preserve"/>
-      </w:r>
-    </w:p>
-    <w:p>
-      <w:pPr>
-        <w:pStyle w:val="Heading2"/>
+        <w:pStyle w:val="heading4"/>
+        <w:ind w:hanging="0"/>
+        <w:rPr/>
+      </w:pPr>
+      <w:r>
+        <w:rPr/>
+        <w:t>* * *</w:t>
+      </w:r>
+    </w:p>
+    <w:p>
+      <w:pPr>
+        <w:pStyle w:val="BodyText"/>
+      </w:pPr>
+      <w:r>
+        <w:t xml:space="preserve"/>
+      </w:r>
+    </w:p>
+    <w:p>
+      <w:pPr>
+        <w:pStyle w:val="heading2"/>
       </w:pPr>
       <w:r>
         <w:t>Chapter 29</w:t>
@@ -1336,45 +1336,45 @@
     </w:p>
     <w:p>
       <w:pPr>
-        <w:pStyle w:val="Heading4"/>
-        <w:ind w:hanging="0"/>
-        <w:rPr/>
-      </w:pPr>
-      <w:r>
-        <w:rPr/>
-        <w:t>* * *</w:t>
-      </w:r>
-    </w:p>
-    <w:p>
-      <w:pPr>
-        <w:pStyle w:val="BodyText"/>
-      </w:pPr>
-      <w:r>
-        <w:t xml:space="preserve"/>
-      </w:r>
-    </w:p>
-    <w:p>
-      <w:pPr>
-        <w:pStyle w:val="Heading4"/>
-        <w:ind w:hanging="0"/>
-        <w:rPr/>
-      </w:pPr>
-      <w:r>
-        <w:rPr/>
-        <w:t>* * *</w:t>
-      </w:r>
-    </w:p>
-    <w:p>
-      <w:pPr>
-        <w:pStyle w:val="BodyText"/>
-      </w:pPr>
-      <w:r>
-        <w:t xml:space="preserve"/>
-      </w:r>
-    </w:p>
-    <w:p>
-      <w:pPr>
-        <w:pStyle w:val="Heading2"/>
+        <w:pStyle w:val="heading4"/>
+        <w:ind w:hanging="0"/>
+        <w:rPr/>
+      </w:pPr>
+      <w:r>
+        <w:rPr/>
+        <w:t>* * *</w:t>
+      </w:r>
+    </w:p>
+    <w:p>
+      <w:pPr>
+        <w:pStyle w:val="BodyText"/>
+      </w:pPr>
+      <w:r>
+        <w:t xml:space="preserve"/>
+      </w:r>
+    </w:p>
+    <w:p>
+      <w:pPr>
+        <w:pStyle w:val="heading4"/>
+        <w:ind w:hanging="0"/>
+        <w:rPr/>
+      </w:pPr>
+      <w:r>
+        <w:rPr/>
+        <w:t>* * *</w:t>
+      </w:r>
+    </w:p>
+    <w:p>
+      <w:pPr>
+        <w:pStyle w:val="BodyText"/>
+      </w:pPr>
+      <w:r>
+        <w:t xml:space="preserve"/>
+      </w:r>
+    </w:p>
+    <w:p>
+      <w:pPr>
+        <w:pStyle w:val="heading2"/>
       </w:pPr>
       <w:r>
         <w:t>Chapter 30</w:t>
@@ -1390,45 +1390,45 @@
     </w:p>
     <w:p>
       <w:pPr>
-        <w:pStyle w:val="Heading4"/>
-        <w:ind w:hanging="0"/>
-        <w:rPr/>
-      </w:pPr>
-      <w:r>
-        <w:rPr/>
-        <w:t>* * *</w:t>
-      </w:r>
-    </w:p>
-    <w:p>
-      <w:pPr>
-        <w:pStyle w:val="BodyText"/>
-      </w:pPr>
-      <w:r>
-        <w:t xml:space="preserve"/>
-      </w:r>
-    </w:p>
-    <w:p>
-      <w:pPr>
-        <w:pStyle w:val="Heading4"/>
-        <w:ind w:hanging="0"/>
-        <w:rPr/>
-      </w:pPr>
-      <w:r>
-        <w:rPr/>
-        <w:t>* * *</w:t>
-      </w:r>
-    </w:p>
-    <w:p>
-      <w:pPr>
-        <w:pStyle w:val="BodyText"/>
-      </w:pPr>
-      <w:r>
-        <w:t xml:space="preserve"/>
-      </w:r>
-    </w:p>
-    <w:p>
-      <w:pPr>
-        <w:pStyle w:val="Heading2"/>
+        <w:pStyle w:val="heading4"/>
+        <w:ind w:hanging="0"/>
+        <w:rPr/>
+      </w:pPr>
+      <w:r>
+        <w:rPr/>
+        <w:t>* * *</w:t>
+      </w:r>
+    </w:p>
+    <w:p>
+      <w:pPr>
+        <w:pStyle w:val="BodyText"/>
+      </w:pPr>
+      <w:r>
+        <w:t xml:space="preserve"/>
+      </w:r>
+    </w:p>
+    <w:p>
+      <w:pPr>
+        <w:pStyle w:val="heading4"/>
+        <w:ind w:hanging="0"/>
+        <w:rPr/>
+      </w:pPr>
+      <w:r>
+        <w:rPr/>
+        <w:t>* * *</w:t>
+      </w:r>
+    </w:p>
+    <w:p>
+      <w:pPr>
+        <w:pStyle w:val="BodyText"/>
+      </w:pPr>
+      <w:r>
+        <w:t xml:space="preserve"/>
+      </w:r>
+    </w:p>
+    <w:p>
+      <w:pPr>
+        <w:pStyle w:val="heading2"/>
       </w:pPr>
       <w:r>
         <w:t>Chapter 31</w:t>
@@ -1444,26 +1444,26 @@
     </w:p>
     <w:p>
       <w:pPr>
-        <w:pStyle w:val="Heading4"/>
-        <w:ind w:hanging="0"/>
-        <w:rPr/>
-      </w:pPr>
-      <w:r>
-        <w:rPr/>
-        <w:t>* * *</w:t>
-      </w:r>
-    </w:p>
-    <w:p>
-      <w:pPr>
-        <w:pStyle w:val="BodyText"/>
-      </w:pPr>
-      <w:r>
-        <w:t xml:space="preserve"/>
-      </w:r>
-    </w:p>
-    <w:p>
-      <w:pPr>
-        <w:pStyle w:val="Heading2"/>
+        <w:pStyle w:val="heading4"/>
+        <w:ind w:hanging="0"/>
+        <w:rPr/>
+      </w:pPr>
+      <w:r>
+        <w:rPr/>
+        <w:t>* * *</w:t>
+      </w:r>
+    </w:p>
+    <w:p>
+      <w:pPr>
+        <w:pStyle w:val="BodyText"/>
+      </w:pPr>
+      <w:r>
+        <w:t xml:space="preserve"/>
+      </w:r>
+    </w:p>
+    <w:p>
+      <w:pPr>
+        <w:pStyle w:val="heading2"/>
       </w:pPr>
       <w:r>
         <w:t>Chapter 32</w:t>
@@ -1543,8 +1543,8 @@
       <w:lang w:val="de-DE" w:eastAsia="zxx" w:bidi="zxx"/>
     </w:rPr>
   </w:style>
-  <w:style w:type="paragraph" w:styleId="Heading1">
-    <w:name w:val="Heading 1"/>
+  <w:style w:type="paragraph" w:styleId="heading1">
+    <w:name w:val="heading 1"/>
     <w:basedOn w:val="Heading"/>
     <w:next w:val="BodyText"/>
     <w:qFormat/>
@@ -1557,8 +1557,8 @@
       <w:caps/>
     </w:rPr>
   </w:style>
-  <w:style w:type="paragraph" w:styleId="Heading2">
-    <w:name w:val="Heading 2"/>
+  <w:style w:type="paragraph" w:styleId="heading2">
+    <w:name w:val="heading 2"/>
     <w:basedOn w:val="Heading"/>
     <w:next w:val="BodyText"/>
     <w:qFormat/>
@@ -1570,8 +1570,8 @@
       <w:b/>
     </w:rPr>
   </w:style>
-  <w:style w:type="paragraph" w:styleId="Heading3">
-    <w:name w:val="Heading 3"/>
+  <w:style w:type="paragraph" w:styleId="heading3">
+    <w:name w:val="heading 3"/>
     <w:basedOn w:val="Heading"/>
     <w:next w:val="BodyText"/>
     <w:qFormat/>
@@ -1583,8 +1583,8 @@
       <w:i/>
     </w:rPr>
   </w:style>
-  <w:style w:type="paragraph" w:styleId="Heading4">
-    <w:name w:val="Heading 4"/>
+  <w:style w:type="paragraph" w:styleId="heading4">
+    <w:name w:val="heading 4"/>
     <w:basedOn w:val="Heading"/>
     <w:next w:val="BodyText"/>
     <w:qFormat/>
@@ -1593,60 +1593,45 @@
     </w:pPr>
     <w:rPr/>
   </w:style>
-  <w:style w:type="paragraph" w:styleId="Heading5">
-    <w:name w:val="Heading 5"/>
+  <w:style w:type="paragraph" w:styleId="heading5">
+    <w:name w:val="heading 5"/>
     <w:basedOn w:val="Heading"/>
     <w:next w:val="BodyText"/>
     <w:qFormat/>
     <w:pPr/>
     <w:rPr/>
   </w:style>
-  <w:style w:type="paragraph" w:styleId="Heading6">
-    <w:name w:val="Heading 6"/>
+  <w:style w:type="paragraph" w:styleId="heading6">
+    <w:name w:val="heading 6"/>
     <w:basedOn w:val="Heading"/>
     <w:next w:val="BodyText"/>
     <w:qFormat/>
     <w:pPr/>
     <w:rPr/>
   </w:style>
-  <w:style w:type="paragraph" w:styleId="Heading7">
-    <w:name w:val="Heading 7"/>
+  <w:style w:type="paragraph" w:styleId="heading7">
+    <w:name w:val="heading 7"/>
     <w:basedOn w:val="Heading"/>
     <w:next w:val="BodyText"/>
     <w:qFormat/>
     <w:pPr/>
     <w:rPr/>
   </w:style>
-  <w:style w:type="paragraph" w:styleId="Heading8">
-    <w:name w:val="Heading 8"/>
+  <w:style w:type="paragraph" w:styleId="heading8">
+    <w:name w:val="heading 8"/>
     <w:basedOn w:val="Heading"/>
     <w:next w:val="BodyText"/>
     <w:qFormat/>
     <w:pPr/>
     <w:rPr/>
   </w:style>
-  <w:style w:type="paragraph" w:styleId="Heading9">
-    <w:name w:val="Heading 9"/>
+  <w:style w:type="paragraph" w:styleId="heading9">
+    <w:name w:val="heading 9"/>
     <w:basedOn w:val="Heading"/>
     <w:next w:val="BodyText"/>
     <w:qFormat/>
     <w:pPr/>
     <w:rPr/>
-  </w:style>
-  <w:style w:type="character" w:styleId="Emphasis">
-    <w:name w:val="Emphasis"/>
-    <w:qFormat/>
-    <w:rPr>
-      <w:i/>
-      <w:shd w:fill="auto" w:val="clear"/>
-    </w:rPr>
-  </w:style>
-  <w:style w:type="character" w:styleId="Strongemphasis">
-    <w:name w:val="Strong Emphasis"/>
-    <w:qFormat/>
-    <w:rPr>
-      <w:caps/>
-    </w:rPr>
   </w:style>
   <w:style w:type="paragraph" w:styleId="Heading">
     <w:name w:val="Heading"/>
@@ -1693,9 +1678,9 @@
     </w:pPr>
     <w:rPr/>
   </w:style>
-  <w:style w:type="paragraph" w:styleId="Heading10">
-    <w:name w:val="Heading 10"/>
-    <w:basedOn w:val="Heading"/>
+  <w:style w:type="paragraph" w:styleId="heading10">
+    <w:name w:val="heading 10"/>
+    <w:basedOn w:val="heading"/>
     <w:next w:val="BodyText"/>
     <w:qFormat/>
     <w:pPr>

</xml_diff>